<commit_message>
update latest train result
</commit_message>
<xml_diff>
--- a/design.docx
+++ b/design.docx
@@ -677,7 +677,7 @@
           <w:szCs w:val="24"/>
         </w:rPr>
         <w:drawing>
-          <wp:inline distT="0" distB="0" distL="0" distR="0" wp14:anchorId="304EDC75" wp14:editId="4F8AF8F2">
+          <wp:inline distT="0" distB="0" distL="0" distR="0" wp14:anchorId="304EDC75" wp14:editId="1ED0108C">
             <wp:extent cx="4489254" cy="1895475"/>
             <wp:effectExtent l="0" t="0" r="6985" b="0"/>
             <wp:docPr id="1982191082" name="图片 1"/>
@@ -914,7 +914,7 @@
           <w:szCs w:val="24"/>
         </w:rPr>
         <w:drawing>
-          <wp:inline distT="0" distB="0" distL="0" distR="0" wp14:anchorId="333A96DF" wp14:editId="53D5E3A4">
+          <wp:inline distT="0" distB="0" distL="0" distR="0" wp14:anchorId="333A96DF" wp14:editId="78062540">
             <wp:extent cx="4378238" cy="1633537"/>
             <wp:effectExtent l="0" t="0" r="3810" b="5080"/>
             <wp:docPr id="71826795" name="图片 2"/>
@@ -2411,7 +2411,7 @@
           <w:szCs w:val="24"/>
         </w:rPr>
         <w:drawing>
-          <wp:inline distT="0" distB="0" distL="0" distR="0" wp14:anchorId="7C8B2250" wp14:editId="15C8CFBB">
+          <wp:inline distT="0" distB="0" distL="0" distR="0" wp14:anchorId="7C8B2250" wp14:editId="2566E905">
             <wp:extent cx="5001635" cy="2038350"/>
             <wp:effectExtent l="0" t="0" r="8890" b="0"/>
             <wp:docPr id="1973088966" name="图片 5"/>
@@ -4026,9 +4026,9 @@
         <w:gridCol w:w="1134"/>
         <w:gridCol w:w="1134"/>
         <w:gridCol w:w="1134"/>
-        <w:gridCol w:w="992"/>
         <w:gridCol w:w="1134"/>
-        <w:gridCol w:w="1213"/>
+        <w:gridCol w:w="1134"/>
+        <w:gridCol w:w="1071"/>
       </w:tblGrid>
       <w:tr>
         <w:tc>
@@ -4145,7 +4145,7 @@
         </w:tc>
         <w:tc>
           <w:tcPr>
-            <w:tcW w:w="992" w:type="dxa"/>
+            <w:tcW w:w="1134" w:type="dxa"/>
           </w:tcPr>
           <w:p>
             <w:pPr>
@@ -4197,7 +4197,7 @@
         </w:tc>
         <w:tc>
           <w:tcPr>
-            <w:tcW w:w="1213" w:type="dxa"/>
+            <w:tcW w:w="1071" w:type="dxa"/>
           </w:tcPr>
           <w:p>
             <w:pPr>
@@ -4280,7 +4280,18 @@
                 <w:sz w:val="24"/>
                 <w:szCs w:val="24"/>
               </w:rPr>
-              <w:t>0.45</w:t>
+              <w:t>0.</w:t>
+            </w:r>
+            <w:r>
+              <w:rPr>
+                <w:rStyle w:val="a7"/>
+                <w:rFonts w:ascii="宋体" w:eastAsia="宋体" w:hAnsi="宋体" w:hint="eastAsia"/>
+                <w:b w:val="0"/>
+                <w:bCs w:val="0"/>
+                <w:sz w:val="24"/>
+                <w:szCs w:val="24"/>
+              </w:rPr>
+              <w:t>53</w:t>
             </w:r>
           </w:p>
         </w:tc>
@@ -4308,7 +4319,18 @@
                 <w:sz w:val="24"/>
                 <w:szCs w:val="24"/>
               </w:rPr>
-              <w:t>0.45</w:t>
+              <w:t>0.</w:t>
+            </w:r>
+            <w:r>
+              <w:rPr>
+                <w:rStyle w:val="a7"/>
+                <w:rFonts w:ascii="宋体" w:eastAsia="宋体" w:hAnsi="宋体" w:hint="eastAsia"/>
+                <w:b w:val="0"/>
+                <w:bCs w:val="0"/>
+                <w:sz w:val="24"/>
+                <w:szCs w:val="24"/>
+              </w:rPr>
+              <w:t>51</w:t>
             </w:r>
           </w:p>
         </w:tc>
@@ -4336,25 +4358,8 @@
                 <w:sz w:val="24"/>
                 <w:szCs w:val="24"/>
               </w:rPr>
-              <w:t>0.48</w:t>
+              <w:t>0.4</w:t>
             </w:r>
-          </w:p>
-        </w:tc>
-        <w:tc>
-          <w:tcPr>
-            <w:tcW w:w="992" w:type="dxa"/>
-          </w:tcPr>
-          <w:p>
-            <w:pPr>
-              <w:rPr>
-                <w:rStyle w:val="a7"/>
-                <w:rFonts w:ascii="宋体" w:eastAsia="宋体" w:hAnsi="宋体" w:hint="eastAsia"/>
-                <w:b w:val="0"/>
-                <w:bCs w:val="0"/>
-                <w:sz w:val="24"/>
-                <w:szCs w:val="24"/>
-              </w:rPr>
-            </w:pPr>
             <w:r>
               <w:rPr>
                 <w:rStyle w:val="a7"/>
@@ -4364,7 +4369,7 @@
                 <w:sz w:val="24"/>
                 <w:szCs w:val="24"/>
               </w:rPr>
-              <w:t>0.87</w:t>
+              <w:t>6</w:t>
             </w:r>
           </w:p>
         </w:tc>
@@ -4392,13 +4397,63 @@
                 <w:sz w:val="24"/>
                 <w:szCs w:val="24"/>
               </w:rPr>
-              <w:t>0.5</w:t>
+              <w:t>0.8</w:t>
+            </w:r>
+            <w:r>
+              <w:rPr>
+                <w:rStyle w:val="a7"/>
+                <w:rFonts w:ascii="宋体" w:eastAsia="宋体" w:hAnsi="宋体" w:hint="eastAsia"/>
+                <w:b w:val="0"/>
+                <w:bCs w:val="0"/>
+                <w:sz w:val="24"/>
+                <w:szCs w:val="24"/>
+              </w:rPr>
+              <w:t>5</w:t>
             </w:r>
           </w:p>
         </w:tc>
         <w:tc>
           <w:tcPr>
-            <w:tcW w:w="1213" w:type="dxa"/>
+            <w:tcW w:w="1134" w:type="dxa"/>
+          </w:tcPr>
+          <w:p>
+            <w:pPr>
+              <w:rPr>
+                <w:rStyle w:val="a7"/>
+                <w:rFonts w:ascii="宋体" w:eastAsia="宋体" w:hAnsi="宋体" w:hint="eastAsia"/>
+                <w:b w:val="0"/>
+                <w:bCs w:val="0"/>
+                <w:sz w:val="24"/>
+                <w:szCs w:val="24"/>
+              </w:rPr>
+            </w:pPr>
+            <w:r>
+              <w:rPr>
+                <w:rStyle w:val="a7"/>
+                <w:rFonts w:ascii="宋体" w:eastAsia="宋体" w:hAnsi="宋体" w:hint="eastAsia"/>
+                <w:b w:val="0"/>
+                <w:bCs w:val="0"/>
+                <w:sz w:val="24"/>
+                <w:szCs w:val="24"/>
+              </w:rPr>
+              <w:t>0.5</w:t>
+            </w:r>
+            <w:r>
+              <w:rPr>
+                <w:rStyle w:val="a7"/>
+                <w:rFonts w:ascii="宋体" w:eastAsia="宋体" w:hAnsi="宋体" w:hint="eastAsia"/>
+                <w:b w:val="0"/>
+                <w:bCs w:val="0"/>
+                <w:sz w:val="24"/>
+                <w:szCs w:val="24"/>
+              </w:rPr>
+              <w:t>1</w:t>
+            </w:r>
+          </w:p>
+        </w:tc>
+        <w:tc>
+          <w:tcPr>
+            <w:tcW w:w="1071" w:type="dxa"/>
           </w:tcPr>
           <w:p>
             <w:pPr>
@@ -4500,7 +4555,18 @@
                 <w:sz w:val="24"/>
                 <w:szCs w:val="24"/>
               </w:rPr>
-              <w:t>21</w:t>
+              <w:t>2</w:t>
+            </w:r>
+            <w:r>
+              <w:rPr>
+                <w:rStyle w:val="a7"/>
+                <w:rFonts w:ascii="宋体" w:eastAsia="宋体" w:hAnsi="宋体" w:hint="eastAsia"/>
+                <w:b w:val="0"/>
+                <w:bCs w:val="0"/>
+                <w:sz w:val="24"/>
+                <w:szCs w:val="24"/>
+              </w:rPr>
+              <w:t>8</w:t>
             </w:r>
           </w:p>
         </w:tc>
@@ -4528,7 +4594,18 @@
                 <w:sz w:val="24"/>
                 <w:szCs w:val="24"/>
               </w:rPr>
-              <w:t>0.20</w:t>
+              <w:t>0.2</w:t>
+            </w:r>
+            <w:r>
+              <w:rPr>
+                <w:rStyle w:val="a7"/>
+                <w:rFonts w:ascii="宋体" w:eastAsia="宋体" w:hAnsi="宋体" w:hint="eastAsia"/>
+                <w:b w:val="0"/>
+                <w:bCs w:val="0"/>
+                <w:sz w:val="24"/>
+                <w:szCs w:val="24"/>
+              </w:rPr>
+              <w:t>6</w:t>
             </w:r>
           </w:p>
         </w:tc>
@@ -4556,25 +4633,8 @@
                 <w:sz w:val="24"/>
                 <w:szCs w:val="24"/>
               </w:rPr>
-              <w:t>0.23</w:t>
+              <w:t>0.2</w:t>
             </w:r>
-          </w:p>
-        </w:tc>
-        <w:tc>
-          <w:tcPr>
-            <w:tcW w:w="992" w:type="dxa"/>
-          </w:tcPr>
-          <w:p>
-            <w:pPr>
-              <w:rPr>
-                <w:rStyle w:val="a7"/>
-                <w:rFonts w:ascii="宋体" w:eastAsia="宋体" w:hAnsi="宋体" w:hint="eastAsia"/>
-                <w:b w:val="0"/>
-                <w:bCs w:val="0"/>
-                <w:sz w:val="24"/>
-                <w:szCs w:val="24"/>
-              </w:rPr>
-            </w:pPr>
             <w:r>
               <w:rPr>
                 <w:rStyle w:val="a7"/>
@@ -4584,7 +4644,7 @@
                 <w:sz w:val="24"/>
                 <w:szCs w:val="24"/>
               </w:rPr>
-              <w:t>0.75</w:t>
+              <w:t>2</w:t>
             </w:r>
           </w:p>
         </w:tc>
@@ -4612,13 +4672,52 @@
                 <w:sz w:val="24"/>
                 <w:szCs w:val="24"/>
               </w:rPr>
+              <w:t>0.7</w:t>
+            </w:r>
+            <w:r>
+              <w:rPr>
+                <w:rStyle w:val="a7"/>
+                <w:rFonts w:ascii="宋体" w:eastAsia="宋体" w:hAnsi="宋体" w:hint="eastAsia"/>
+                <w:b w:val="0"/>
+                <w:bCs w:val="0"/>
+                <w:sz w:val="24"/>
+                <w:szCs w:val="24"/>
+              </w:rPr>
+              <w:t>3</w:t>
+            </w:r>
+          </w:p>
+        </w:tc>
+        <w:tc>
+          <w:tcPr>
+            <w:tcW w:w="1134" w:type="dxa"/>
+          </w:tcPr>
+          <w:p>
+            <w:pPr>
+              <w:rPr>
+                <w:rStyle w:val="a7"/>
+                <w:rFonts w:ascii="宋体" w:eastAsia="宋体" w:hAnsi="宋体" w:hint="eastAsia"/>
+                <w:b w:val="0"/>
+                <w:bCs w:val="0"/>
+                <w:sz w:val="24"/>
+                <w:szCs w:val="24"/>
+              </w:rPr>
+            </w:pPr>
+            <w:r>
+              <w:rPr>
+                <w:rStyle w:val="a7"/>
+                <w:rFonts w:ascii="宋体" w:eastAsia="宋体" w:hAnsi="宋体" w:hint="eastAsia"/>
+                <w:b w:val="0"/>
+                <w:bCs w:val="0"/>
+                <w:sz w:val="24"/>
+                <w:szCs w:val="24"/>
+              </w:rPr>
               <w:t>0.26</w:t>
             </w:r>
           </w:p>
         </w:tc>
         <w:tc>
           <w:tcPr>
-            <w:tcW w:w="1213" w:type="dxa"/>
+            <w:tcW w:w="1071" w:type="dxa"/>
           </w:tcPr>
           <w:p>
             <w:pPr>
@@ -4698,7 +4797,18 @@
                 <w:sz w:val="24"/>
                 <w:szCs w:val="24"/>
               </w:rPr>
-              <w:t>0.30</w:t>
+              <w:t>0.3</w:t>
+            </w:r>
+            <w:r>
+              <w:rPr>
+                <w:rStyle w:val="a7"/>
+                <w:rFonts w:ascii="宋体" w:eastAsia="宋体" w:hAnsi="宋体" w:hint="eastAsia"/>
+                <w:b w:val="0"/>
+                <w:bCs w:val="0"/>
+                <w:sz w:val="24"/>
+                <w:szCs w:val="24"/>
+              </w:rPr>
+              <w:t>3</w:t>
             </w:r>
           </w:p>
         </w:tc>
@@ -4726,7 +4836,18 @@
                 <w:sz w:val="24"/>
                 <w:szCs w:val="24"/>
               </w:rPr>
-              <w:t>0.31</w:t>
+              <w:t>0.3</w:t>
+            </w:r>
+            <w:r>
+              <w:rPr>
+                <w:rStyle w:val="a7"/>
+                <w:rFonts w:ascii="宋体" w:eastAsia="宋体" w:hAnsi="宋体" w:hint="eastAsia"/>
+                <w:b w:val="0"/>
+                <w:bCs w:val="0"/>
+                <w:sz w:val="24"/>
+                <w:szCs w:val="24"/>
+              </w:rPr>
+              <w:t>3</w:t>
             </w:r>
           </w:p>
         </w:tc>
@@ -4760,7 +4881,7 @@
         </w:tc>
         <w:tc>
           <w:tcPr>
-            <w:tcW w:w="992" w:type="dxa"/>
+            <w:tcW w:w="1134" w:type="dxa"/>
           </w:tcPr>
           <w:p>
             <w:pPr>
@@ -4782,7 +4903,18 @@
                 <w:sz w:val="24"/>
                 <w:szCs w:val="24"/>
               </w:rPr>
-              <w:t>0.45</w:t>
+              <w:t>0.4</w:t>
+            </w:r>
+            <w:r>
+              <w:rPr>
+                <w:rStyle w:val="a7"/>
+                <w:rFonts w:ascii="宋体" w:eastAsia="宋体" w:hAnsi="宋体" w:hint="eastAsia"/>
+                <w:b w:val="0"/>
+                <w:bCs w:val="0"/>
+                <w:sz w:val="24"/>
+                <w:szCs w:val="24"/>
+              </w:rPr>
+              <w:t>4</w:t>
             </w:r>
           </w:p>
         </w:tc>
@@ -4816,7 +4948,7 @@
         </w:tc>
         <w:tc>
           <w:tcPr>
-            <w:tcW w:w="1213" w:type="dxa"/>
+            <w:tcW w:w="1071" w:type="dxa"/>
           </w:tcPr>
           <w:p>
             <w:pPr>
@@ -4918,7 +5050,18 @@
                 <w:sz w:val="24"/>
                 <w:szCs w:val="24"/>
               </w:rPr>
-              <w:t>0.21</w:t>
+              <w:t>0.2</w:t>
+            </w:r>
+            <w:r>
+              <w:rPr>
+                <w:rStyle w:val="a7"/>
+                <w:rFonts w:ascii="宋体" w:eastAsia="宋体" w:hAnsi="宋体" w:hint="eastAsia"/>
+                <w:b w:val="0"/>
+                <w:bCs w:val="0"/>
+                <w:sz w:val="24"/>
+                <w:szCs w:val="24"/>
+              </w:rPr>
+              <w:t>2</w:t>
             </w:r>
           </w:p>
         </w:tc>
@@ -4946,7 +5089,18 @@
                 <w:sz w:val="24"/>
                 <w:szCs w:val="24"/>
               </w:rPr>
-              <w:t>0.22</w:t>
+              <w:t>0.2</w:t>
+            </w:r>
+            <w:r>
+              <w:rPr>
+                <w:rStyle w:val="a7"/>
+                <w:rFonts w:ascii="宋体" w:eastAsia="宋体" w:hAnsi="宋体" w:hint="eastAsia"/>
+                <w:b w:val="0"/>
+                <w:bCs w:val="0"/>
+                <w:sz w:val="24"/>
+                <w:szCs w:val="24"/>
+              </w:rPr>
+              <w:t>1</w:t>
             </w:r>
           </w:p>
         </w:tc>
@@ -4980,7 +5134,7 @@
         </w:tc>
         <w:tc>
           <w:tcPr>
-            <w:tcW w:w="992" w:type="dxa"/>
+            <w:tcW w:w="1134" w:type="dxa"/>
           </w:tcPr>
           <w:p>
             <w:pPr>
@@ -5002,7 +5156,18 @@
                 <w:sz w:val="24"/>
                 <w:szCs w:val="24"/>
               </w:rPr>
-              <w:t>0.22</w:t>
+              <w:t>0.2</w:t>
+            </w:r>
+            <w:r>
+              <w:rPr>
+                <w:rStyle w:val="a7"/>
+                <w:rFonts w:ascii="宋体" w:eastAsia="宋体" w:hAnsi="宋体" w:hint="eastAsia"/>
+                <w:b w:val="0"/>
+                <w:bCs w:val="0"/>
+                <w:sz w:val="24"/>
+                <w:szCs w:val="24"/>
+              </w:rPr>
+              <w:t>3</w:t>
             </w:r>
           </w:p>
         </w:tc>
@@ -5030,13 +5195,24 @@
                 <w:sz w:val="24"/>
                 <w:szCs w:val="24"/>
               </w:rPr>
-              <w:t>0.27</w:t>
+              <w:t>0.2</w:t>
+            </w:r>
+            <w:r>
+              <w:rPr>
+                <w:rStyle w:val="a7"/>
+                <w:rFonts w:ascii="宋体" w:eastAsia="宋体" w:hAnsi="宋体" w:hint="eastAsia"/>
+                <w:b w:val="0"/>
+                <w:bCs w:val="0"/>
+                <w:sz w:val="24"/>
+                <w:szCs w:val="24"/>
+              </w:rPr>
+              <w:t>8</w:t>
             </w:r>
           </w:p>
         </w:tc>
         <w:tc>
           <w:tcPr>
-            <w:tcW w:w="1213" w:type="dxa"/>
+            <w:tcW w:w="1071" w:type="dxa"/>
           </w:tcPr>
           <w:p>
             <w:pPr>
@@ -5058,7 +5234,18 @@
                 <w:sz w:val="24"/>
                 <w:szCs w:val="24"/>
               </w:rPr>
-              <w:t>0.24</w:t>
+              <w:t>0.2</w:t>
+            </w:r>
+            <w:r>
+              <w:rPr>
+                <w:rStyle w:val="a7"/>
+                <w:rFonts w:ascii="宋体" w:eastAsia="宋体" w:hAnsi="宋体" w:hint="eastAsia"/>
+                <w:b w:val="0"/>
+                <w:bCs w:val="0"/>
+                <w:sz w:val="24"/>
+                <w:szCs w:val="24"/>
+              </w:rPr>
+              <w:t>5</w:t>
             </w:r>
           </w:p>
         </w:tc>
@@ -5116,7 +5303,7 @@
                 <w:sz w:val="24"/>
                 <w:szCs w:val="24"/>
               </w:rPr>
-              <w:t>2724629</w:t>
+              <w:t>4266987</w:t>
             </w:r>
           </w:p>
         </w:tc>
@@ -5144,7 +5331,7 @@
                 <w:sz w:val="24"/>
                 <w:szCs w:val="24"/>
               </w:rPr>
-              <w:t>2904370</w:t>
+              <w:t>5145645</w:t>
             </w:r>
           </w:p>
         </w:tc>
@@ -5172,35 +5359,7 @@
                 <w:sz w:val="24"/>
                 <w:szCs w:val="24"/>
               </w:rPr>
-              <w:t>1664952</w:t>
-            </w:r>
-          </w:p>
-        </w:tc>
-        <w:tc>
-          <w:tcPr>
-            <w:tcW w:w="992" w:type="dxa"/>
-          </w:tcPr>
-          <w:p>
-            <w:pPr>
-              <w:rPr>
-                <w:rStyle w:val="a7"/>
-                <w:rFonts w:ascii="宋体" w:eastAsia="宋体" w:hAnsi="宋体" w:hint="eastAsia"/>
-                <w:b w:val="0"/>
-                <w:bCs w:val="0"/>
-                <w:sz w:val="24"/>
-                <w:szCs w:val="24"/>
-              </w:rPr>
-            </w:pPr>
-            <w:r>
-              <w:rPr>
-                <w:rStyle w:val="a7"/>
-                <w:rFonts w:ascii="宋体" w:eastAsia="宋体" w:hAnsi="宋体" w:hint="eastAsia"/>
-                <w:b w:val="0"/>
-                <w:bCs w:val="0"/>
-                <w:sz w:val="24"/>
-                <w:szCs w:val="24"/>
-              </w:rPr>
-              <w:t>986575</w:t>
+              <w:t>2296923</w:t>
             </w:r>
           </w:p>
         </w:tc>
@@ -5228,13 +5387,13 @@
                 <w:sz w:val="24"/>
                 <w:szCs w:val="24"/>
               </w:rPr>
-              <w:t>2426410</w:t>
+              <w:t>1203699</w:t>
             </w:r>
           </w:p>
         </w:tc>
         <w:tc>
           <w:tcPr>
-            <w:tcW w:w="1213" w:type="dxa"/>
+            <w:tcW w:w="1134" w:type="dxa"/>
           </w:tcPr>
           <w:p>
             <w:pPr>
@@ -5256,7 +5415,35 @@
                 <w:sz w:val="24"/>
                 <w:szCs w:val="24"/>
               </w:rPr>
-              <w:t>1211543</w:t>
+              <w:t>3454978</w:t>
+            </w:r>
+          </w:p>
+        </w:tc>
+        <w:tc>
+          <w:tcPr>
+            <w:tcW w:w="1071" w:type="dxa"/>
+          </w:tcPr>
+          <w:p>
+            <w:pPr>
+              <w:rPr>
+                <w:rStyle w:val="a7"/>
+                <w:rFonts w:ascii="宋体" w:eastAsia="宋体" w:hAnsi="宋体" w:hint="eastAsia"/>
+                <w:b w:val="0"/>
+                <w:bCs w:val="0"/>
+                <w:sz w:val="24"/>
+                <w:szCs w:val="24"/>
+              </w:rPr>
+            </w:pPr>
+            <w:r>
+              <w:rPr>
+                <w:rStyle w:val="a7"/>
+                <w:rFonts w:ascii="宋体" w:eastAsia="宋体" w:hAnsi="宋体" w:hint="eastAsia"/>
+                <w:b w:val="0"/>
+                <w:bCs w:val="0"/>
+                <w:sz w:val="24"/>
+                <w:szCs w:val="24"/>
+              </w:rPr>
+              <w:t>1672058</w:t>
             </w:r>
           </w:p>
         </w:tc>

</xml_diff>